<commit_message>
Updated Tasks timeline with correct information
Some information in the timeline has been changed so i have updated it
</commit_message>
<xml_diff>
--- a/Development Plan/TasksTimeline.docx
+++ b/Development Plan/TasksTimeline.docx
@@ -857,7 +857,15 @@
         <w:t xml:space="preserve">This timeline represents what we will spend our time on for each week of our project. Our sprints will run from Monday </w:t>
       </w:r>
       <w:r>
-        <w:t>to Sunday. At the end of this timeline we plan to have a feature full prototype and posters that we can present to our client.</w:t>
+        <w:t xml:space="preserve">to </w:t>
+      </w:r>
+      <w:r>
+        <w:t>Friday</w:t>
+      </w:r>
+      <w:bookmarkStart w:id="0" w:name="_GoBack"/>
+      <w:bookmarkEnd w:id="0"/>
+      <w:r>
+        <w:t>. At the end of this timeline we plan to have a feature full prototype and posters that we can present to our client.</w:t>
       </w:r>
       <w:r>
         <w:t xml:space="preserve"> We have agreed a deadline of the 31</w:t>
@@ -874,8 +882,6 @@
       <w:r>
         <w:t>Until this deadline we will focus on playtesting to polish and bug fix.</w:t>
       </w:r>
-      <w:bookmarkStart w:id="0" w:name="_GoBack"/>
-      <w:bookmarkEnd w:id="0"/>
     </w:p>
     <w:p/>
     <w:p/>

</xml_diff>